<commit_message>
fixed cubic spline code out of page in final doc
</commit_message>
<xml_diff>
--- a/docs/שיטת ספליין קובי.docx
+++ b/docs/שיטת ספליין קובי.docx
@@ -6,7 +6,7 @@
       <w:pPr>
         <w:bidi/>
         <w:rPr>
-          <w:rFonts w:eastAsiaTheme="minorEastAsia" w:hint="cs"/>
+          <w:rFonts w:eastAsiaTheme="minorEastAsia"/>
           <w:i/>
         </w:rPr>
       </w:pPr>
@@ -766,13 +766,7 @@
           <w:rPr>
             <w:rFonts w:ascii="Cambria Math" w:hAnsi="Cambria Math"/>
           </w:rPr>
-          <m:t>(</m:t>
-        </m:r>
-        <m:r>
-          <w:rPr>
-            <w:rFonts w:ascii="Cambria Math" w:hAnsi="Cambria Math"/>
-          </w:rPr>
-          <m:t>f''(</m:t>
+          <m:t>(f''(</m:t>
         </m:r>
         <m:func>
           <m:funcPr>
@@ -826,19 +820,7 @@
           <w:rPr>
             <w:rFonts w:ascii="Cambria Math" w:hAnsi="Cambria Math"/>
           </w:rPr>
-          <m:t>)</m:t>
-        </m:r>
-        <m:r>
-          <w:rPr>
-            <w:rFonts w:ascii="Cambria Math" w:hAnsi="Cambria Math"/>
-          </w:rPr>
-          <m:t>,f</m:t>
-        </m:r>
-        <m:r>
-          <w:rPr>
-            <w:rFonts w:ascii="Cambria Math" w:hAnsi="Cambria Math"/>
-          </w:rPr>
-          <m:t>''</m:t>
+          <m:t>),f''</m:t>
         </m:r>
         <m:d>
           <m:dPr>
@@ -863,19 +845,7 @@
               <w:rPr>
                 <w:rFonts w:ascii="Cambria Math" w:hAnsi="Cambria Math"/>
               </w:rPr>
-              <m:t>{</m:t>
-            </m:r>
-            <m:r>
-              <w:rPr>
-                <w:rFonts w:ascii="Cambria Math" w:hAnsi="Cambria Math"/>
-              </w:rPr>
-              <m:t>x</m:t>
-            </m:r>
-            <m:r>
-              <w:rPr>
-                <w:rFonts w:ascii="Cambria Math" w:hAnsi="Cambria Math"/>
-              </w:rPr>
-              <m:t>}</m:t>
+              <m:t>{x}</m:t>
             </m:r>
           </m:e>
         </m:d>
@@ -891,14 +861,7 @@
           <w:rFonts w:eastAsiaTheme="minorEastAsia" w:hint="cs"/>
           <w:rtl/>
         </w:rPr>
-        <w:t xml:space="preserve"> </w:t>
-      </w:r>
-      <w:r>
-        <w:rPr>
-          <w:rFonts w:eastAsiaTheme="minorEastAsia" w:hint="cs"/>
-          <w:rtl/>
-        </w:rPr>
-        <w:t xml:space="preserve">כאשר </w:t>
+        <w:t xml:space="preserve"> כאשר </w:t>
       </w:r>
       <m:oMath>
         <m:r>
@@ -913,14 +876,7 @@
           <w:rFonts w:eastAsiaTheme="minorEastAsia" w:hint="cs"/>
           <w:rtl/>
         </w:rPr>
-        <w:t xml:space="preserve"> שייך לדגימות</w:t>
-      </w:r>
-      <w:r>
-        <w:rPr>
-          <w:rFonts w:eastAsiaTheme="minorEastAsia" w:hint="cs"/>
-          <w:rtl/>
-        </w:rPr>
-        <w:t>.</w:t>
+        <w:t xml:space="preserve"> שייך לדגימות.</w:t>
       </w:r>
       <w:r>
         <w:rPr>
@@ -1085,7 +1041,7 @@
       <w:pPr>
         <w:bidi/>
         <w:rPr>
-          <w:rFonts w:eastAsiaTheme="minorEastAsia" w:hint="cs"/>
+          <w:rFonts w:eastAsiaTheme="minorEastAsia"/>
           <w:rtl/>
         </w:rPr>
       </w:pPr>
@@ -1115,14 +1071,14 @@
         <w:drawing>
           <wp:anchor distT="0" distB="0" distL="114300" distR="114300" simplePos="0" relativeHeight="251658240" behindDoc="0" locked="0" layoutInCell="1" allowOverlap="1" wp14:anchorId="0656DB12" wp14:editId="4D1EF16B">
             <wp:simplePos x="0" y="0"/>
-            <wp:positionH relativeFrom="page">
-              <wp:align>right</wp:align>
+            <wp:positionH relativeFrom="margin">
+              <wp:align>center</wp:align>
             </wp:positionH>
             <wp:positionV relativeFrom="paragraph">
               <wp:posOffset>0</wp:posOffset>
             </wp:positionV>
-            <wp:extent cx="7772400" cy="6965950"/>
-            <wp:effectExtent l="0" t="0" r="0" b="6350"/>
+            <wp:extent cx="6844665" cy="6134100"/>
+            <wp:effectExtent l="0" t="0" r="0" b="0"/>
             <wp:wrapSquare wrapText="bothSides"/>
             <wp:docPr id="5" name="Picture 5"/>
             <wp:cNvGraphicFramePr>
@@ -1153,7 +1109,7 @@
                   <pic:spPr bwMode="auto">
                     <a:xfrm>
                       <a:off x="0" y="0"/>
-                      <a:ext cx="7772400" cy="6965950"/>
+                      <a:ext cx="6844665" cy="6134100"/>
                     </a:xfrm>
                     <a:prstGeom prst="rect">
                       <a:avLst/>
@@ -1953,7 +1909,7 @@
 </file>
 
 <file path=customXml/itemProps1.xml><?xml version="1.0" encoding="utf-8"?>
-<ds:datastoreItem xmlns:ds="http://schemas.openxmlformats.org/officeDocument/2006/customXml" ds:itemID="{39148DB2-7BCB-4543-A5F3-95A975BCFED4}">
+<ds:datastoreItem xmlns:ds="http://schemas.openxmlformats.org/officeDocument/2006/customXml" ds:itemID="{4CF6C06E-133C-49DC-A483-CB2E1AFF8EC0}">
   <ds:schemaRefs>
     <ds:schemaRef ds:uri="http://schemas.openxmlformats.org/officeDocument/2006/bibliography"/>
   </ds:schemaRefs>

</xml_diff>